<commit_message>
feat: add delete button
</commit_message>
<xml_diff>
--- a/overview.docx
+++ b/overview.docx
@@ -16,12 +16,51 @@
     <w:p>
       <w:pPr>
         <w:numPr>
+          <w:ilvl w:val="0"/>
+          <w:numId w:val="1"/>
+        </w:numPr>
+      </w:pPr>
+      <w:r>
+        <w:t>Import the CSV data into a MySQL table using the MySQL command line</w:t>
+      </w:r>
+      <w:r>
+        <w:t xml:space="preserve"> and inside Spring Boot</w:t>
+      </w:r>
+      <w:r>
+        <w:t>.</w:t>
+      </w:r>
+    </w:p>
+    <w:p>
+      <w:pPr>
+        <w:numPr>
+          <w:ilvl w:val="0"/>
+          <w:numId w:val="1"/>
+        </w:numPr>
+      </w:pPr>
+      <w:r>
+        <w:t>Define the data model:</w:t>
+      </w:r>
+    </w:p>
+    <w:p>
+      <w:pPr>
+        <w:numPr>
           <w:ilvl w:val="1"/>
           <w:numId w:val="1"/>
         </w:numPr>
       </w:pPr>
       <w:r>
-        <w:t>Open the Excel file and select "Save As" and choose "CSV" as the file type.</w:t>
+        <w:t>Define the Job entity class to represent a job in the database.</w:t>
+      </w:r>
+    </w:p>
+    <w:p>
+      <w:pPr>
+        <w:numPr>
+          <w:ilvl w:val="0"/>
+          <w:numId w:val="1"/>
+        </w:numPr>
+      </w:pPr>
+      <w:r>
+        <w:t>Implement the API endpoints:</w:t>
       </w:r>
     </w:p>
     <w:p>
@@ -32,7 +71,34 @@
         </w:numPr>
       </w:pPr>
       <w:r>
-        <w:t>Save the CSV file to a directory where it can be accessed by your Spring Boot application.</w:t>
+        <w:t xml:space="preserve">Create a </w:t>
+      </w:r>
+      <w:proofErr w:type="spellStart"/>
+      <w:r>
+        <w:t>JobController</w:t>
+      </w:r>
+      <w:proofErr w:type="spellEnd"/>
+      <w:r>
+        <w:t xml:space="preserve"> class to handle HTTP requests related to jobs.</w:t>
+      </w:r>
+    </w:p>
+    <w:p>
+      <w:pPr>
+        <w:numPr>
+          <w:ilvl w:val="1"/>
+          <w:numId w:val="1"/>
+        </w:numPr>
+      </w:pPr>
+      <w:r>
+        <w:t xml:space="preserve">Implement API endpoints in the </w:t>
+      </w:r>
+      <w:proofErr w:type="spellStart"/>
+      <w:r>
+        <w:t>JobController</w:t>
+      </w:r>
+      <w:proofErr w:type="spellEnd"/>
+      <w:r>
+        <w:t>:</w:t>
       </w:r>
     </w:p>
     <w:p>
@@ -43,7 +109,7 @@
         </w:numPr>
       </w:pPr>
       <w:r>
-        <w:t>Import the CSV data into a MySQL table using the MySQL command line.</w:t>
+        <w:t>Implement the service layer:</w:t>
       </w:r>
     </w:p>
     <w:p>
@@ -54,7 +120,15 @@
         </w:numPr>
       </w:pPr>
       <w:r>
-        <w:t>Follow the instructions in the link provided to import the CSV data into a MySQL table.</w:t>
+        <w:t xml:space="preserve">Create a </w:t>
+      </w:r>
+      <w:proofErr w:type="spellStart"/>
+      <w:r>
+        <w:t>JobService</w:t>
+      </w:r>
+      <w:proofErr w:type="spellEnd"/>
+      <w:r>
+        <w:t xml:space="preserve"> class to handle business logic related to jobs.</w:t>
       </w:r>
     </w:p>
     <w:p>
@@ -65,7 +139,15 @@
         </w:numPr>
       </w:pPr>
       <w:r>
-        <w:t>Make sure the table structure matches the Job entity class defined in your Spring Boot application.</w:t>
+        <w:t xml:space="preserve">Define methods in the </w:t>
+      </w:r>
+      <w:proofErr w:type="spellStart"/>
+      <w:r>
+        <w:t>JobService</w:t>
+      </w:r>
+      <w:proofErr w:type="spellEnd"/>
+      <w:r>
+        <w:t xml:space="preserve"> to handle adding and removing jobs from the database.</w:t>
       </w:r>
     </w:p>
     <w:p>
@@ -76,7 +158,7 @@
         </w:numPr>
       </w:pPr>
       <w:r>
-        <w:t>Define the data model:</w:t>
+        <w:t>Implement the persistence layer:</w:t>
       </w:r>
     </w:p>
     <w:p>
@@ -87,228 +169,72 @@
         </w:numPr>
       </w:pPr>
       <w:r>
-        <w:t>Define the Job entity class to represent a job in the database.</w:t>
-      </w:r>
-    </w:p>
-    <w:p>
-      <w:pPr>
+        <w:t xml:space="preserve">Create a </w:t>
+      </w:r>
+      <w:proofErr w:type="spellStart"/>
+      <w:r>
+        <w:t>JobRepository</w:t>
+      </w:r>
+      <w:proofErr w:type="spellEnd"/>
+      <w:r>
+        <w:t xml:space="preserve"> interface to handle database operations related to jobs.</w:t>
+      </w:r>
+    </w:p>
+    <w:p>
+      <w:pPr>
+        <w:numPr>
+          <w:ilvl w:val="1"/>
+          <w:numId w:val="1"/>
+        </w:numPr>
+      </w:pPr>
+      <w:r>
+        <w:t xml:space="preserve">Implement the </w:t>
+      </w:r>
+      <w:proofErr w:type="spellStart"/>
+      <w:r>
+        <w:t>JobRepository</w:t>
+      </w:r>
+      <w:proofErr w:type="spellEnd"/>
+      <w:r>
+        <w:t xml:space="preserve"> using Spring Data JPA.</w:t>
+      </w:r>
+    </w:p>
+    <w:p>
+      <w:pPr>
+        <w:pStyle w:val="ListParagraph"/>
         <w:numPr>
           <w:ilvl w:val="0"/>
           <w:numId w:val="1"/>
         </w:numPr>
       </w:pPr>
       <w:r>
-        <w:t>Implement the API endpoints:</w:t>
-      </w:r>
-    </w:p>
-    <w:p>
-      <w:pPr>
+        <w:t>Implement the visual layer:</w:t>
+      </w:r>
+    </w:p>
+    <w:p>
+      <w:pPr>
+        <w:pStyle w:val="ListParagraph"/>
         <w:numPr>
           <w:ilvl w:val="1"/>
           <w:numId w:val="1"/>
         </w:numPr>
       </w:pPr>
       <w:r>
-        <w:t xml:space="preserve">Create a </w:t>
-      </w:r>
-      <w:proofErr w:type="spellStart"/>
-      <w:r>
-        <w:t>JobController</w:t>
-      </w:r>
-      <w:proofErr w:type="spellEnd"/>
-      <w:r>
-        <w:t xml:space="preserve"> class to handle HTTP requests related to jobs.</w:t>
-      </w:r>
-    </w:p>
-    <w:p>
-      <w:pPr>
+        <w:t>Create index.html as the home page to manage jobs</w:t>
+      </w:r>
+    </w:p>
+    <w:p>
+      <w:pPr>
+        <w:pStyle w:val="ListParagraph"/>
         <w:numPr>
           <w:ilvl w:val="1"/>
           <w:numId w:val="1"/>
         </w:numPr>
       </w:pPr>
       <w:r>
-        <w:t xml:space="preserve">Implement the following API endpoints in the </w:t>
-      </w:r>
-      <w:proofErr w:type="spellStart"/>
-      <w:r>
-        <w:t>JobController</w:t>
-      </w:r>
-      <w:proofErr w:type="spellEnd"/>
-      <w:r>
-        <w:t>:</w:t>
-      </w:r>
-    </w:p>
-    <w:p>
-      <w:pPr>
-        <w:numPr>
-          <w:ilvl w:val="2"/>
-          <w:numId w:val="1"/>
-        </w:numPr>
-      </w:pPr>
-      <w:r>
-        <w:t>POST /jobs: Add a new job to the dashboard.</w:t>
-      </w:r>
-    </w:p>
-    <w:p>
-      <w:pPr>
-        <w:numPr>
-          <w:ilvl w:val="2"/>
-          <w:numId w:val="1"/>
-        </w:numPr>
-      </w:pPr>
-      <w:r>
-        <w:t>DELETE /jobs/{</w:t>
-      </w:r>
-      <w:proofErr w:type="spellStart"/>
-      <w:r>
-        <w:t>jobId</w:t>
-      </w:r>
-      <w:proofErr w:type="spellEnd"/>
-      <w:r>
-        <w:t>}: Remove a job from the dashboard.</w:t>
-      </w:r>
-    </w:p>
-    <w:p>
-      <w:pPr>
-        <w:numPr>
-          <w:ilvl w:val="2"/>
-          <w:numId w:val="1"/>
-        </w:numPr>
-      </w:pPr>
-      <w:r>
-        <w:t>GET /jobs/{</w:t>
-      </w:r>
-      <w:proofErr w:type="spellStart"/>
-      <w:r>
-        <w:t>jobId</w:t>
-      </w:r>
-      <w:proofErr w:type="spellEnd"/>
-      <w:r>
-        <w:t>}/wages: Get the expected wages over time for a job.</w:t>
-      </w:r>
-    </w:p>
-    <w:p>
-      <w:pPr>
-        <w:numPr>
-          <w:ilvl w:val="0"/>
-          <w:numId w:val="1"/>
-        </w:numPr>
-      </w:pPr>
-      <w:r>
-        <w:t>Implement the service layer:</w:t>
-      </w:r>
-    </w:p>
-    <w:p>
-      <w:pPr>
-        <w:numPr>
-          <w:ilvl w:val="1"/>
-          <w:numId w:val="1"/>
-        </w:numPr>
-      </w:pPr>
-      <w:r>
-        <w:t xml:space="preserve">Create a </w:t>
-      </w:r>
-      <w:proofErr w:type="spellStart"/>
-      <w:r>
-        <w:t>JobService</w:t>
-      </w:r>
-      <w:proofErr w:type="spellEnd"/>
-      <w:r>
-        <w:t xml:space="preserve"> class to handle business logic related to jobs.</w:t>
-      </w:r>
-    </w:p>
-    <w:p>
-      <w:pPr>
-        <w:numPr>
-          <w:ilvl w:val="1"/>
-          <w:numId w:val="1"/>
-        </w:numPr>
-      </w:pPr>
-      <w:r>
-        <w:t xml:space="preserve">Define methods in the </w:t>
-      </w:r>
-      <w:proofErr w:type="spellStart"/>
-      <w:r>
-        <w:t>JobService</w:t>
-      </w:r>
-      <w:proofErr w:type="spellEnd"/>
-      <w:r>
-        <w:t xml:space="preserve"> to handle adding and removing jobs from the database.</w:t>
-      </w:r>
-    </w:p>
-    <w:p>
-      <w:pPr>
-        <w:numPr>
-          <w:ilvl w:val="0"/>
-          <w:numId w:val="1"/>
-        </w:numPr>
-      </w:pPr>
-      <w:r>
-        <w:t>Implement the persistence layer:</w:t>
-      </w:r>
-    </w:p>
-    <w:p>
-      <w:pPr>
-        <w:numPr>
-          <w:ilvl w:val="1"/>
-          <w:numId w:val="1"/>
-        </w:numPr>
-      </w:pPr>
-      <w:r>
-        <w:t xml:space="preserve">Create a </w:t>
-      </w:r>
-      <w:proofErr w:type="spellStart"/>
-      <w:r>
-        <w:t>JobRepository</w:t>
-      </w:r>
-      <w:proofErr w:type="spellEnd"/>
-      <w:r>
-        <w:t xml:space="preserve"> interface to handle database operations related to jobs.</w:t>
-      </w:r>
-    </w:p>
-    <w:p>
-      <w:pPr>
-        <w:numPr>
-          <w:ilvl w:val="1"/>
-          <w:numId w:val="1"/>
-        </w:numPr>
-      </w:pPr>
-      <w:r>
-        <w:t xml:space="preserve">Implement the </w:t>
-      </w:r>
-      <w:proofErr w:type="spellStart"/>
-      <w:r>
-        <w:t>JobRepository</w:t>
-      </w:r>
-      <w:proofErr w:type="spellEnd"/>
-      <w:r>
-        <w:t xml:space="preserve"> using Spring Data JPA.</w:t>
-      </w:r>
-    </w:p>
-    <w:p>
-      <w:pPr>
-        <w:numPr>
-          <w:ilvl w:val="0"/>
-          <w:numId w:val="1"/>
-        </w:numPr>
-      </w:pPr>
-      <w:r>
-        <w:t>Test the API endpoints:</w:t>
-      </w:r>
-    </w:p>
-    <w:p>
-      <w:pPr>
-        <w:numPr>
-          <w:ilvl w:val="1"/>
-          <w:numId w:val="1"/>
-        </w:numPr>
-      </w:pPr>
-      <w:r>
-        <w:t>Use a tool like Postman to test the API endpoints and make sure they're working as expected.</w:t>
-      </w:r>
-    </w:p>
-    <w:p/>
+        <w:t>Create newJob.html as a new page to create new job and add to database</w:t>
+      </w:r>
+    </w:p>
     <w:sectPr>
       <w:pgSz w:w="12240" w:h="15840"/>
       <w:pgMar w:top="1440" w:right="1440" w:bottom="1440" w:left="1440" w:header="720" w:footer="720" w:gutter="0"/>
@@ -846,6 +772,7 @@
   <w:style w:type="character" w:default="1" w:styleId="DefaultParagraphFont">
     <w:name w:val="Default Paragraph Font"/>
     <w:uiPriority w:val="1"/>
+    <w:semiHidden/>
     <w:unhideWhenUsed/>
   </w:style>
   <w:style w:type="table" w:default="1" w:styleId="TableNormal">
@@ -868,6 +795,17 @@
     <w:uiPriority w:val="99"/>
     <w:semiHidden/>
     <w:unhideWhenUsed/>
+  </w:style>
+  <w:style w:type="paragraph" w:styleId="ListParagraph">
+    <w:name w:val="List Paragraph"/>
+    <w:basedOn w:val="Normal"/>
+    <w:uiPriority w:val="34"/>
+    <w:qFormat/>
+    <w:rsid w:val="00ED4D7C"/>
+    <w:pPr>
+      <w:ind w:left="720"/>
+      <w:contextualSpacing/>
+    </w:pPr>
   </w:style>
 </w:styles>
 </file>

</xml_diff>